<commit_message>
Final Version of DataScience Capstone Project
Word document and PDF have spelling errors corrected.
</commit_message>
<xml_diff>
--- a/Final Version of Data Exploration Project.docx
+++ b/Final Version of Data Exploration Project.docx
@@ -44,25 +44,7 @@
         <w:pStyle w:val="FirstParagraph"/>
       </w:pPr>
       <w:r>
-        <w:t xml:space="preserve">After </w:t>
-      </w:r>
-      <w:r>
-        <w:t xml:space="preserve">recently </w:t>
-      </w:r>
-      <w:r>
-        <w:t>closing our second fundraising campaign</w:t>
-      </w:r>
-      <w:r>
-        <w:t>,</w:t>
-      </w:r>
-      <w:r>
-        <w:t xml:space="preserve"> we need to identify new potential major gift donors ahead of the next campaign. Major gifts are sought, not only to provide funding for buildings, scholarships, professorships and other initiatives bu</w:t>
-      </w:r>
-      <w:r>
-        <w:t>t also attract other gifts. A major gift donor is currently defined as one who has the capacity to make a $25,000 gift. How can what we know about people who gave before be used to identify those who may give in the future? What characteristics can be iden</w:t>
-      </w:r>
-      <w:r>
-        <w:t>tified and used to find currently unknown prospects? Do they currently give in smaller amounts (less than $25,000)? And if that is the case, is there a factor that converts someone from giving smaller amounts to giving more?</w:t>
+        <w:t>After recently closing our second fundraising campaign, we need to identify new potential major gift donors ahead of the next campaign. Major gifts are sought, not only to provide funding for buildings, scholarships, professorships and other initiatives but also attract other gifts. A major gift donor is currently defined as one who has the capacity to make a $25,000 gift. How can what we know about people who gave before be used to identify those who may give in the future? What characteristics can be identified and used to find currently unknown prospects? Do they currently give in smaller amounts (less than $25,000)? And if that is the case, is there a factor that converts someone from giving smaller amounts to giving more?</w:t>
       </w:r>
     </w:p>
     <w:p>
@@ -70,13 +52,7 @@
         <w:pStyle w:val="BodyText"/>
       </w:pPr>
       <w:r>
-        <w:t>We can only try to answer these</w:t>
-      </w:r>
-      <w:r>
-        <w:t xml:space="preserve"> questions using the data already collected in the donor database. This study will explore a few variables to see how they might be used to model donor giving. The variables will be discussed in turn. The goal of this project is to examine how these select</w:t>
-      </w:r>
-      <w:r>
-        <w:t>ed variables influence lifetime giving among this group of donors and to evaluate their use in a regression model.</w:t>
+        <w:t>We can only try to answer these questions using the data already collected in the donor database. This study will explore a few variables to see how they might be used to model donor giving. The variables will be discussed in turn. The goal of this project is to examine how these selected variables influence lifetime giving among this group of donors and to evaluate their use in a regression model.</w:t>
       </w:r>
     </w:p>
     <w:p>
@@ -84,10 +60,7 @@
         <w:pStyle w:val="BodyText"/>
       </w:pPr>
       <w:r>
-        <w:t>The dataset for this study is comprised of randomly sampled from a large database of known and potential donors. The variables chosen for thi</w:t>
-      </w:r>
-      <w:r>
-        <w:t>s study were those easy to extract from the donor database without too much manipulation and have been shown in other studies to have some relationship to lifetime giving.</w:t>
+        <w:t>The dataset for this study is comprised of randomly sampled from a large database of known and potential donors. The variables chosen for this study were those easy to extract from the donor database without too much manipulation and have been shown in other studies to have some relationship to lifetime giving.</w:t>
       </w:r>
     </w:p>
     <w:p>
@@ -155,13 +128,7 @@
         <w:rPr>
           <w:rStyle w:val="KeywordTok"/>
         </w:rPr>
-        <w:t>st</w:t>
-      </w:r>
-      <w:r>
-        <w:rPr>
-          <w:rStyle w:val="KeywordTok"/>
-        </w:rPr>
-        <w:t>r</w:t>
+        <w:t>str</w:t>
       </w:r>
       <w:r>
         <w:rPr>
@@ -205,13 +172,7 @@
         <w:rPr>
           <w:rStyle w:val="VerbatimChar"/>
         </w:rPr>
-        <w:t xml:space="preserve">##  $ WSU.YEARS.OF.GIVING    : int  29 20 25 22 </w:t>
-      </w:r>
-      <w:r>
-        <w:rPr>
-          <w:rStyle w:val="VerbatimChar"/>
-        </w:rPr>
-        <w:t>0 21 28 18 31 2 ...</w:t>
+        <w:t>##  $ WSU.YEARS.OF.GIVING    : int  29 20 25 22 0 21 28 18 31 2 ...</w:t>
       </w:r>
       <w:r>
         <w:br/>
@@ -238,13 +199,7 @@
         <w:rPr>
           <w:rStyle w:val="VerbatimChar"/>
         </w:rPr>
-        <w:t>##  $ Number.of.rel</w:t>
-      </w:r>
-      <w:r>
-        <w:rPr>
-          <w:rStyle w:val="VerbatimChar"/>
-        </w:rPr>
-        <w:t>ationships: int  1 1 3 9 NA 2 1 1 1 1 ...</w:t>
+        <w:t>##  $ Number.of.relationships: int  1 1 3 9 NA 2 1 1 1 1 ...</w:t>
       </w:r>
       <w:r>
         <w:br/>
@@ -271,13 +226,7 @@
         <w:rPr>
           <w:rStyle w:val="VerbatimChar"/>
         </w:rPr>
-        <w:t>##  $ Velocity57Score        : int  100 0 0 0 0 81 30 67 3</w:t>
-      </w:r>
-      <w:r>
-        <w:rPr>
-          <w:rStyle w:val="VerbatimChar"/>
-        </w:rPr>
-        <w:t>8 0 ...</w:t>
+        <w:t>##  $ Velocity57Score        : int  100 0 0 0 0 81 30 67 38 0 ...</w:t>
       </w:r>
       <w:r>
         <w:br/>
@@ -322,13 +271,7 @@
         <w:rPr>
           <w:rStyle w:val="VerbatimChar"/>
         </w:rPr>
-        <w:t>##  $ As</w:t>
-      </w:r>
-      <w:r>
-        <w:rPr>
-          <w:rStyle w:val="VerbatimChar"/>
-        </w:rPr>
-        <w:t xml:space="preserve">setClass             : Factor w/ 6 levels "","Highest","Low",..: 6 6 </w:t>
+        <w:t xml:space="preserve">##  $ AssetClass             : Factor w/ 6 levels "","Highest","Low",..: 6 6 </w:t>
       </w:r>
       <w:r>
         <w:br/>
@@ -356,10 +299,7 @@
         <w:pStyle w:val="FirstParagraph"/>
       </w:pPr>
       <w:r>
-        <w:t xml:space="preserve">Lifetime Giving will be used as the dependent variable </w:t>
-      </w:r>
-      <w:r>
-        <w:t>in this study. The values represented by this variable range from $0 to over $9,000,000. This range makes creating a histogram to show the distribution unweildy.</w:t>
+        <w:t>Lifetime Giving will be used as the dependent variable in this study. The values represented by this variable range from $0 to over $9,000,000. This range makes creating a histogram to show the distribution unweildy.</w:t>
       </w:r>
     </w:p>
     <w:p>
@@ -379,13 +319,7 @@
         <w:rPr>
           <w:rStyle w:val="VerbatimChar"/>
         </w:rPr>
-        <w:t>##       0     450    2800   38280</w:t>
-      </w:r>
-      <w:r>
-        <w:rPr>
-          <w:rStyle w:val="VerbatimChar"/>
-        </w:rPr>
-        <w:t xml:space="preserve">   17180 9673000       1</w:t>
+        <w:t>##       0     450    2800   38280   17180 9673000       1</w:t>
       </w:r>
     </w:p>
     <w:p>
@@ -450,13 +384,7 @@
       </w:pPr>
       <w:r>
         <w:lastRenderedPageBreak/>
-        <w:t>Many of the methods I intend to use require that the data be norm</w:t>
-      </w:r>
-      <w:r>
-        <w:t>ally distributed. By transforming this data using a log10 transform, the data takes on a normal distribution. This transformed data will be easier to visualize since the data points will now be spread more uniformly in graphs. It will also be possible to c</w:t>
-      </w:r>
-      <w:r>
-        <w:t>apture linear relationships using linear regression with this transformed data.</w:t>
+        <w:t>Many of the methods I intend to use require that the data be normally distributed. By transforming this data using a log10 transform, the data takes on a normal distribution. This transformed data will be easier to visualize since the data points will now be spread more uniformly in graphs. It will also be possible to capture linear relationships using linear regression with this transformed data.</w:t>
       </w:r>
     </w:p>
     <w:p>
@@ -520,13 +448,7 @@
         <w:rPr>
           <w:rStyle w:val="VerbatimChar"/>
         </w:rPr>
-        <w:t>##    -Inf   2.653   3.447    -Inf   4.235   6.</w:t>
-      </w:r>
-      <w:r>
-        <w:rPr>
-          <w:rStyle w:val="VerbatimChar"/>
-        </w:rPr>
-        <w:t>986       1</w:t>
+        <w:t>##    -Inf   2.653   3.447    -Inf   4.235   6.986       1</w:t>
       </w:r>
     </w:p>
     <w:p>
@@ -662,10 +584,7 @@
         <w:pStyle w:val="BodyText"/>
       </w:pPr>
       <w:r>
-        <w:t>It is to be expected that giving over long amounts of time adds up to a large amount over a lifetime, and this plot does show that positive relationship. But there are enough points well above the line to say that many years of giving is not likely to be a</w:t>
-      </w:r>
-      <w:r>
-        <w:t xml:space="preserve"> requirement for large gifts.</w:t>
+        <w:t>The variable WSU.YEARS.OF.GIVING will be not included in the regression model.</w:t>
       </w:r>
     </w:p>
     <w:p>
@@ -673,18 +592,7 @@
         <w:pStyle w:val="BodyText"/>
       </w:pPr>
       <w:r>
-        <w:t>The variable WSU.YEARS.OF.GIVING will be not included in the regression model.</w:t>
-      </w:r>
-    </w:p>
-    <w:p>
-      <w:pPr>
-        <w:pStyle w:val="BodyText"/>
-      </w:pPr>
-      <w:r>
-        <w:t>A recommendation for future research is that this variable be examined in more detail. It is not necessarily true that the longer you have given, t</w:t>
-      </w:r>
-      <w:r>
-        <w:t>he more you have given. Size of the gifts through the years would make a great difference in cumulative giving, for example.</w:t>
+        <w:t>A recommendation for future research is that this variable be examined in more detail. It is not necessarily true that the longer you have given, the more you have given. Size of the gifts through the years would make a great difference in cumulative giving, for example.</w:t>
       </w:r>
     </w:p>
     <w:p>
@@ -718,10 +626,7 @@
         <w:pStyle w:val="FirstParagraph"/>
       </w:pPr>
       <w:r>
-        <w:t>Relationships in the donor database include parents, grandparents, aunts, uncles, siblings, as well as chil</w:t>
-      </w:r>
-      <w:r>
-        <w:t>dren who have also attended school here.</w:t>
+        <w:t>Relationships in the donor database include parents, grandparents, aunts, uncles, siblings, as well as children who have also attended school here.</w:t>
       </w:r>
     </w:p>
     <w:p>
@@ -788,10 +693,7 @@
         <w:pStyle w:val="BodyText"/>
       </w:pPr>
       <w:r>
-        <w:t>The variable Number.of.Relationships will be included in the regression model since it seems to have a relat</w:t>
-      </w:r>
-      <w:r>
-        <w:t>ionship to giving based Kendall's rank correlation. Kendall's correlation was used here because it deals better with ties than Spearman's correlation. Attempting to use Spearman resulted in an error "Cannot compute exact p-value with ties".</w:t>
+        <w:t>The variable Number.of.Relationships will be included in the regression model since it seems to have a relationship to giving based Kendall's rank correlation. Kendall's correlation was used here because it deals better with ties than Spearman's correlation. Attempting to use Spearman resulted in an error "Cannot compute exact p-value with ties".</w:t>
       </w:r>
     </w:p>
     <w:p>
@@ -814,13 +716,7 @@
         <w:rPr>
           <w:rStyle w:val="KeywordTok"/>
         </w:rPr>
-        <w:t>cor.</w:t>
-      </w:r>
-      <w:r>
-        <w:rPr>
-          <w:rStyle w:val="KeywordTok"/>
-        </w:rPr>
-        <w:t>test</w:t>
+        <w:t>cor.test</w:t>
       </w:r>
       <w:r>
         <w:rPr>
@@ -915,13 +811,7 @@
         <w:rPr>
           <w:rStyle w:val="VerbatimChar"/>
         </w:rPr>
-        <w:t>## alternative hypothesis: true tau is not equal to</w:t>
-      </w:r>
-      <w:r>
-        <w:rPr>
-          <w:rStyle w:val="VerbatimChar"/>
-        </w:rPr>
-        <w:t xml:space="preserve"> 0</w:t>
+        <w:t>## alternative hypothesis: true tau is not equal to 0</w:t>
       </w:r>
       <w:r>
         <w:br/>
@@ -957,10 +847,7 @@
       </w:r>
       <w:r>
         <w:lastRenderedPageBreak/>
-        <w:t xml:space="preserve">The "Relationships" variable would be easier to understand in terms of donors if the kinds of relationships where broken out. Are parents of former students more generous, or are people whose parents were </w:t>
-      </w:r>
-      <w:r>
-        <w:t>students? Are people without children more likely to become donors? A recommendation for future analyses is to separate this variable by type of relationship and look at each type independently from the others to see if any correlation exists.</w:t>
+        <w:t>The "Relationships" variable would be easier to understand in terms of donors if the kinds of relationships where broken out. Are parents of former students more generous, or are people whose parents were students? Are people without children more likely to become donors? A recommendation for future analyses is to separate this variable by type of relationship and look at each type independently from the others to see if any correlation exists.</w:t>
       </w:r>
     </w:p>
     <w:p>
@@ -978,13 +865,7 @@
         <w:pStyle w:val="FirstParagraph"/>
       </w:pPr>
       <w:r>
-        <w:t>A</w:t>
-      </w:r>
-      <w:r>
-        <w:t>s wi</w:t>
-      </w:r>
-      <w:r>
-        <w:t>th Lifetime Giving, the Asset variable was log transformed and the summary statistics are:</w:t>
+        <w:t>As with Lifetime Giving, the Asset variable was log transformed and the summary statistics are:</w:t>
       </w:r>
     </w:p>
     <w:p>
@@ -1063,10 +944,7 @@
         <w:pStyle w:val="BodyText"/>
       </w:pPr>
       <w:r>
-        <w:t>There are a couple of interesting things going on in this plot. The large mass in the center of the graph does not show any relationship between having asse</w:t>
-      </w:r>
-      <w:r>
-        <w:t>ts and lifetime giving.</w:t>
+        <w:t>There are a couple of interesting things going on in this plot. The large mass in the center of the graph does not show any relationship between having assets and lifetime giving.</w:t>
       </w:r>
     </w:p>
     <w:p>
@@ -1074,10 +952,7 @@
         <w:pStyle w:val="BodyText"/>
       </w:pPr>
       <w:r>
-        <w:t xml:space="preserve">In order to try to understand assets as they relate to giving, the Assets variable was used to make five categories: Highest ($10M and above, 52 observations), Very High ($1M to $9,999,999, 2384 observations), Moderate ($100,000 to </w:t>
-      </w:r>
-      <w:r>
-        <w:t>$999,999, 2103 observations), Low ($1 to $100,000, 11 observations) and Unknown, 2763 observations. Returning to the larger dataset (TS), the following box plot was made.</w:t>
+        <w:t>In order to try to understand assets as they relate to giving, the Assets variable was used to make five categories: Highest ($10M and above, 52 observations), Very High ($1M to $9,999,999, 2384 observations), Moderate ($100,000 to $999,999, 2103 observations), Low ($1 to $100,000, 11 observations) and Unknown, 2763 observations. Returning to the larger dataset (TS), the following box plot was made.</w:t>
       </w:r>
     </w:p>
     <w:p>
@@ -1137,16 +1012,13 @@
         <w:pStyle w:val="BodyText"/>
       </w:pPr>
       <w:r>
-        <w:t>Of intere</w:t>
-      </w:r>
-      <w:r>
-        <w:t>st in this plot are the "Low" and "Unknown" boxes. Perhaps people with fewer assests are more focused in their giving. Or perhaps at least some of these people actually have assets that are not captured by this dataset (for example, observation 6222 has th</w:t>
-      </w:r>
-      <w:r>
-        <w:t xml:space="preserve">e highest giving amount in this dataset but no assets). It is likely that the highest donors also have the highest assets, but they might also have hidden those assets, so could be contained in the "Unknown" class in the plot. The variable AssetClass will </w:t>
-      </w:r>
-      <w:r>
-        <w:t>be included in the regression model to see if it is significant in relation to giving.</w:t>
+        <w:t>Of interest in this plot are the "Low" and "Unknown" boxes.</w:t>
+      </w:r>
+      <w:r>
+        <w:t xml:space="preserve"> Perhaps people with fewer asse</w:t>
+      </w:r>
+      <w:r>
+        <w:t>ts are more focused in their giving. Or perhaps at least some of these people actually have assets that are not captured by this dataset (for example, observation 6222 has the highest giving amount in this dataset but no assets). It is likely that the highest donors also have the highest assets, but they might also have hidden those assets, so could be contained in the "Unknown" class in the plot. The variable AssetClass will be included in the regression model to see if it is significant in relation to giving.</w:t>
       </w:r>
     </w:p>
     <w:p>
@@ -1154,10 +1026,7 @@
         <w:pStyle w:val="BodyText"/>
       </w:pPr>
       <w:r>
-        <w:t>Since the easiest asset data to find is the value of real estate, business and investment asset values could be a missing piece of information for some people in the "Lo</w:t>
-      </w:r>
-      <w:r>
-        <w:t>w" and "Unknown" categories. Only more research on specific individuals could answer this question in future work.</w:t>
+        <w:t>Since the easiest asset data to find is the value of real estate, business and investment asset values could be a missing piece of information for some people in the "Low" and "Unknown" categories. Only more research on specific individuals could answer this question in future work.</w:t>
       </w:r>
     </w:p>
     <w:p>
@@ -1191,13 +1060,7 @@
         <w:pStyle w:val="FirstParagraph"/>
       </w:pPr>
       <w:r>
-        <w:t>Velocity is a measure of the trajectory of recent giving. Literature on the subject uses two different methods o</w:t>
-      </w:r>
-      <w:r>
-        <w:t>f calculating velocity. The first method (the Velocity35Score) sums giving over the most recent three years and divides that number by the sum of giving for the past five years. The second method (Velocity57Score) sums the most recent five years and divide</w:t>
-      </w:r>
-      <w:r>
-        <w:t>s that by the sum of the most recent seven years. For the purposes of this study, it is calculated both ways to see which would be best to use in a regression model.</w:t>
+        <w:t>Velocity is a measure of the trajectory of recent giving. Literature on the subject uses two different methods of calculating velocity. The first method (the Velocity35Score) sums giving over the most recent three years and divides that number by the sum of giving for the past five years. The second method (Velocity57Score) sums the most recent five years and divides that by the sum of the most recent seven years. For the purposes of this study, it is calculated both ways to see which would be best to use in a regression model.</w:t>
       </w:r>
     </w:p>
     <w:p>
@@ -1367,10 +1230,13 @@
         <w:pStyle w:val="BodyText"/>
       </w:pPr>
       <w:r>
-        <w:t>The scatter plot is interesting in that it shows a positive relationship between the scores, but it does not say which one shoul</w:t>
-      </w:r>
-      <w:r>
-        <w:t>d be included in the regression model. Let's check wich one seems to have a higher correlation with lifetime giving using a Spearman's correlation since both varibles are skewed.</w:t>
+        <w:t>The scatter plot is interesting in that it shows a positive relationship between the scores, but it does not say which one should be included in the regression model. Let's check w</w:t>
+      </w:r>
+      <w:r>
+        <w:t>h</w:t>
+      </w:r>
+      <w:r>
+        <w:t>ich one seems to have a higher correlation with lifetime giving using a Spearman's correlation since both varibles are skewed.</w:t>
       </w:r>
     </w:p>
     <w:p>
@@ -1596,19 +1462,31 @@
         <w:rPr>
           <w:rStyle w:val="VerbatimChar"/>
         </w:rPr>
+        <w:t>## Cannot compute exact p-value with ties</w:t>
+      </w:r>
+    </w:p>
+    <w:p>
+      <w:pPr>
+        <w:pStyle w:val="SourceCode"/>
+      </w:pPr>
+      <w:r>
+        <w:rPr>
+          <w:rStyle w:val="VerbatimChar"/>
+        </w:rPr>
         <w:t xml:space="preserve">## </w:t>
       </w:r>
       <w:r>
-        <w:rPr>
-          <w:rStyle w:val="VerbatimChar"/>
-        </w:rPr>
-        <w:t>Cannot compute exact p-value with ties</w:t>
-      </w:r>
-    </w:p>
-    <w:p>
-      <w:pPr>
-        <w:pStyle w:val="SourceCode"/>
-      </w:pPr>
+        <w:br/>
+      </w:r>
+      <w:r>
+        <w:rPr>
+          <w:rStyle w:val="VerbatimChar"/>
+        </w:rPr>
+        <w:t>##  Spearman's rank correlation rho</w:t>
+      </w:r>
+      <w:r>
+        <w:br/>
+      </w:r>
       <w:r>
         <w:rPr>
           <w:rStyle w:val="VerbatimChar"/>
@@ -1622,24 +1500,6 @@
         <w:rPr>
           <w:rStyle w:val="VerbatimChar"/>
         </w:rPr>
-        <w:t>##  Spearman's rank correlation rho</w:t>
-      </w:r>
-      <w:r>
-        <w:br/>
-      </w:r>
-      <w:r>
-        <w:rPr>
-          <w:rStyle w:val="VerbatimChar"/>
-        </w:rPr>
-        <w:t xml:space="preserve">## </w:t>
-      </w:r>
-      <w:r>
-        <w:br/>
-      </w:r>
-      <w:r>
-        <w:rPr>
-          <w:rStyle w:val="VerbatimChar"/>
-        </w:rPr>
         <w:t>## data:  TS$WSU.LIFETIME.GIVING and TS$Velocity57Score</w:t>
       </w:r>
       <w:r>
@@ -1676,13 +1536,7 @@
         <w:rPr>
           <w:rStyle w:val="VerbatimChar"/>
         </w:rPr>
-        <w:t xml:space="preserve">##   </w:t>
-      </w:r>
-      <w:r>
-        <w:rPr>
-          <w:rStyle w:val="VerbatimChar"/>
-        </w:rPr>
-        <w:t xml:space="preserve">    rho </w:t>
+        <w:t xml:space="preserve">##       rho </w:t>
       </w:r>
       <w:r>
         <w:br/>
@@ -1699,7 +1553,13 @@
         <w:pStyle w:val="FirstParagraph"/>
       </w:pPr>
       <w:r>
-        <w:t>Both variables show a high Spearman rank correlation with lifetime giving. I will ue the Velocity35Score in the regression model since it's rank score is slightly higher and it has a less skewed distribution than the Velocity57Score.</w:t>
+        <w:t>Both variables show a high Spearman rank correlation with lifetime giving. I will u</w:t>
+      </w:r>
+      <w:r>
+        <w:t>s</w:t>
+      </w:r>
+      <w:r>
+        <w:t>e the Velocity35Score in the regression model since it's rank score is slightly higher and it has a less skewed distribution than the Velocity57Score.</w:t>
       </w:r>
     </w:p>
     <w:p>
@@ -1795,10 +1655,13 @@
         <w:pStyle w:val="BodyText"/>
       </w:pPr>
       <w:r>
-        <w:t xml:space="preserve">Since it is unlikely to </w:t>
-      </w:r>
-      <w:r>
-        <w:t>have any predidictive value for giving, the variable GENDER will not be included in the regression model.</w:t>
+        <w:t>Since i</w:t>
+      </w:r>
+      <w:r>
+        <w:t>t is unlikely to have any pred</w:t>
+      </w:r>
+      <w:r>
+        <w:t>ictive value for giving, the variable GENDER will not be included in the regression model.</w:t>
       </w:r>
     </w:p>
     <w:p>
@@ -1837,10 +1700,7 @@
         <w:pStyle w:val="FirstParagraph"/>
       </w:pPr>
       <w:r>
-        <w:t>There are far more Alumni (AL) in the total sample than any other type of donor. The next largest group, Friend (FR), is</w:t>
-      </w:r>
-      <w:r>
-        <w:t xml:space="preserve"> someone who has a connection with the school through giving or other means, but who was never a student. Former Parents (FP) are the third largest group in this set. They are parents of a current or former student, but are not alumni themselves.</w:t>
+        <w:t>There are far more Alumni (AL) in the total sample than any other type of donor. The next largest group, Friend (FR), is someone who has a connection with the school through giving or other means, but who was never a student. Former Parents (FP) are the third largest group in this set. They are parents of a current or former student, but are not alumni themselves.</w:t>
       </w:r>
     </w:p>
     <w:p>
@@ -1848,13 +1708,7 @@
         <w:pStyle w:val="BodyText"/>
       </w:pPr>
       <w:r>
-        <w:t xml:space="preserve">It seems </w:t>
-      </w:r>
-      <w:r>
-        <w:t>straightforward to say that alumni make up our largest giving group, since they represent the bulk of the sample regardless of giving history. By themselves, alumni make up 63.8% of the TS sample. Combined with friends, they account for 87.1% of the sample</w:t>
-      </w:r>
-      <w:r>
-        <w:t>.</w:t>
+        <w:t>It seems straightforward to say that alumni make up our largest giving group, since they represent the bulk of the sample regardless of giving history. By themselves, alumni make up 63.8% of the TS sample. Combined with friends, they account for 87.1% of the sample.</w:t>
       </w:r>
     </w:p>
     <w:p>
@@ -2468,13 +2322,7 @@
         <w:rPr>
           <w:rStyle w:val="NormalTok"/>
         </w:rPr>
-        <w:t>AlumGiv</w:t>
-      </w:r>
-      <w:r>
-        <w:rPr>
-          <w:rStyle w:val="NormalTok"/>
-        </w:rPr>
-        <w:t xml:space="preserve">ing=TS[Alum,]$WSU.LIFETIME.GIVING  </w:t>
+        <w:t xml:space="preserve">AlumGiving=TS[Alum,]$WSU.LIFETIME.GIVING  </w:t>
       </w:r>
       <w:r>
         <w:rPr>
@@ -2666,10 +2514,7 @@
         <w:pStyle w:val="BodyText"/>
       </w:pPr>
       <w:r>
-        <w:t>Alumni status might not appear to be influencing giving according to this test, but the AlumniCode variable will be included in the regression model even though other varia</w:t>
-      </w:r>
-      <w:r>
-        <w:t>bles may turn out to be more significant.</w:t>
+        <w:t>Alumni status might not appear to be influencing giving according to this test, but the AlumniCode variable will be included in the regression model even though other variables may turn out to be more significant.</w:t>
       </w:r>
     </w:p>
     <w:p>
@@ -2693,10 +2538,7 @@
       <w:bookmarkEnd w:id="8"/>
       <w:r>
         <w:lastRenderedPageBreak/>
-        <w:t xml:space="preserve">Participation in </w:t>
-      </w:r>
-      <w:r>
-        <w:t>a sport or a Greek chapter while a student</w:t>
+        <w:t>Participation in a sport or a Greek chapter while a student</w:t>
       </w:r>
     </w:p>
     <w:p>
@@ -2704,10 +2546,7 @@
         <w:pStyle w:val="FirstParagraph"/>
       </w:pPr>
       <w:r>
-        <w:t>This variable only applies to alumni since it refers to activities while a student. A new dataset, TS6, restricts the sample to alumni only. This score is computed by assigning one "point" for membership in a Gree</w:t>
-      </w:r>
-      <w:r>
-        <w:t>k chapter or sports club, then totalling the points.</w:t>
+        <w:t>This variable only applies to alumni since it refers to activities while a student. A new dataset, TS6, restricts the sample to alumni only. This score is computed by assigning one "point" for membership in a Greek chapter or sports club, then totalling the points.</w:t>
       </w:r>
     </w:p>
     <w:p>
@@ -2807,10 +2646,7 @@
         <w:pStyle w:val="BodyText"/>
       </w:pPr>
       <w:r>
-        <w:t>There does not seem to be much difference between the medians of the categories based on this box plot. Welch's Two Sample t-test was performed on these variables to see if there was a meaningful difference between giving from those who participated in spo</w:t>
-      </w:r>
-      <w:r>
-        <w:t>rts and those who joined a Greek chapter.</w:t>
+        <w:t>There does not seem to be much difference between the medians of the categories based on this box plot. Welch's Two Sample t-test was performed on these variables to see if there was a meaningful difference between giving from those who participated in sports and those who joined a Greek chapter.</w:t>
       </w:r>
     </w:p>
     <w:p>
@@ -2905,13 +2741,7 @@
         <w:rPr>
           <w:rStyle w:val="CommentTok"/>
         </w:rPr>
-        <w:t xml:space="preserve">#Lifetime Giving by those who didn't </w:t>
-      </w:r>
-      <w:r>
-        <w:rPr>
-          <w:rStyle w:val="CommentTok"/>
-        </w:rPr>
-        <w:t>play Sports</w:t>
+        <w:t>#Lifetime Giving by those who didn't play Sports</w:t>
       </w:r>
       <w:r>
         <w:br/>
@@ -2994,13 +2824,7 @@
         <w:rPr>
           <w:rStyle w:val="VerbatimChar"/>
         </w:rPr>
-        <w:t>## 95 percent confidence int</w:t>
-      </w:r>
-      <w:r>
-        <w:rPr>
-          <w:rStyle w:val="VerbatimChar"/>
-        </w:rPr>
-        <w:t>erval:</w:t>
+        <w:t>## 95 percent confidence interval:</w:t>
       </w:r>
       <w:r>
         <w:br/>
@@ -3212,13 +3036,7 @@
         <w:rPr>
           <w:rStyle w:val="VerbatimChar"/>
         </w:rPr>
-        <w:t>## alternative hypothesis: true difference in means is not equa</w:t>
-      </w:r>
-      <w:r>
-        <w:rPr>
-          <w:rStyle w:val="VerbatimChar"/>
-        </w:rPr>
-        <w:t>l to 0</w:t>
+        <w:t>## alternative hypothesis: true difference in means is not equal to 0</w:t>
       </w:r>
       <w:r>
         <w:br/>
@@ -3327,13 +3145,7 @@
         <w:rPr>
           <w:rStyle w:val="VerbatimChar"/>
         </w:rPr>
-        <w:t>## t = -0.1154, df = 456.72</w:t>
-      </w:r>
-      <w:r>
-        <w:rPr>
-          <w:rStyle w:val="VerbatimChar"/>
-        </w:rPr>
-        <w:t>, p-value = 0.9082</w:t>
+        <w:t>## t = -0.1154, df = 456.72, p-value = 0.9082</w:t>
       </w:r>
       <w:r>
         <w:br/>
@@ -3395,13 +3207,7 @@
         <w:pStyle w:val="FirstParagraph"/>
       </w:pPr>
       <w:r>
-        <w:t>Given the high p-values, the null hypoth</w:t>
-      </w:r>
-      <w:r>
-        <w:t>eses cannot rejected. Both GreekCode and SportCode should not be expected to have a predictive influence on lifetime giving. But using both variables in the regression model is in agreement with literature discussing the effect on affinity on giving. Peopl</w:t>
-      </w:r>
-      <w:r>
-        <w:t>e who participate in campus activities often seem to remain connected to the school and support it financially. The will be included, but are expected to show a lesser significance than other variables.</w:t>
+        <w:t>Given the high p-values, the null hypotheses cannot rejected. Both GreekCode and SportCode should not be expected to have a predictive influence on lifetime giving. But using both variables in the regression model is in agreement with literature discussing the effect on affinity on giving. People who participate in campus activities often seem to remain connected to the school and support it financially. The will be included, but are expected to show a lesser significance than other variables.</w:t>
       </w:r>
     </w:p>
     <w:p>
@@ -3435,10 +3241,13 @@
         <w:pStyle w:val="FirstParagraph"/>
       </w:pPr>
       <w:r>
-        <w:t>All of the data exploration has lead</w:t>
-      </w:r>
-      <w:r>
-        <w:t xml:space="preserve"> to deciding which variables are best suited for inclusion in a regression model.</w:t>
+        <w:t>All</w:t>
+      </w:r>
+      <w:r>
+        <w:t xml:space="preserve"> of the data exploration has le</w:t>
+      </w:r>
+      <w:r>
+        <w:t>d to deciding which variables are best suited for inclusion in a regression model.</w:t>
       </w:r>
     </w:p>
     <w:p>
@@ -3446,10 +3255,7 @@
         <w:pStyle w:val="BodyText"/>
       </w:pPr>
       <w:r>
-        <w:t>These seven variables are included: logGiving (the dependent variable), Number.of.relationships, AlumniCode, SportCode, GreekCode, Velocity35Score, and AssetClass, in a regre</w:t>
-      </w:r>
-      <w:r>
-        <w:t>ssion model.</w:t>
+        <w:t>These seven variables are included: logGiving (the dependent variable), Number.of.relationships, AlumniCode, SportCode, GreekCode, Velocity35Score, and AssetClass, in a regression model.</w:t>
       </w:r>
     </w:p>
     <w:p>
@@ -3666,13 +3472,7 @@
         <w:rPr>
           <w:rStyle w:val="VerbatimChar"/>
         </w:rPr>
-        <w:t>## Co</w:t>
-      </w:r>
-      <w:r>
-        <w:rPr>
-          <w:rStyle w:val="VerbatimChar"/>
-        </w:rPr>
-        <w:t>efficients:</w:t>
+        <w:t>## Coefficients:</w:t>
       </w:r>
       <w:r>
         <w:br/>
@@ -3708,13 +3508,7 @@
         <w:rPr>
           <w:rStyle w:val="VerbatimChar"/>
         </w:rPr>
-        <w:t>## AlumniCode              0.077489   0.</w:t>
-      </w:r>
-      <w:r>
-        <w:rPr>
-          <w:rStyle w:val="VerbatimChar"/>
-        </w:rPr>
-        <w:t xml:space="preserve">025583   3.029 0.002465 ** </w:t>
+        <w:t xml:space="preserve">## AlumniCode              0.077489   0.025583   3.029 0.002465 ** </w:t>
       </w:r>
       <w:r>
         <w:br/>
@@ -3750,13 +3544,7 @@
         <w:rPr>
           <w:rStyle w:val="VerbatimChar"/>
         </w:rPr>
-        <w:t xml:space="preserve">## AssetClass2          </w:t>
-      </w:r>
-      <w:r>
-        <w:rPr>
-          <w:rStyle w:val="VerbatimChar"/>
-        </w:rPr>
-        <w:t xml:space="preserve">   0.163537   0.008652  18.901  &lt; 2e-16 ***</w:t>
+        <w:t>## AssetClass2             0.163537   0.008652  18.901  &lt; 2e-16 ***</w:t>
       </w:r>
       <w:r>
         <w:br/>
@@ -3810,13 +3598,7 @@
         <w:rPr>
           <w:rStyle w:val="VerbatimChar"/>
         </w:rPr>
-        <w:t>## Multiple R-squared</w:t>
-      </w:r>
-      <w:r>
-        <w:rPr>
-          <w:rStyle w:val="VerbatimChar"/>
-        </w:rPr>
-        <w:t xml:space="preserve">:   0.29,  Adjusted R-squared:  0.2893 </w:t>
+        <w:t xml:space="preserve">## Multiple R-squared:   0.29,  Adjusted R-squared:  0.2893 </w:t>
       </w:r>
       <w:r>
         <w:br/>
@@ -4041,10 +3823,7 @@
         <w:pStyle w:val="BodyText"/>
       </w:pPr>
       <w:r>
-        <w:t xml:space="preserve">These plots seem to show that the logistic regression model accounts for most of the observations, but there are data points far from the </w:t>
-      </w:r>
-      <w:r>
-        <w:t>lines, especially the three numbered points.</w:t>
+        <w:t>These plots seem to show that the logistic regression model accounts for most of the observations, but there are data points far from the lines, especially the three numbered points.</w:t>
       </w:r>
     </w:p>
     <w:p>
@@ -4154,13 +3933,7 @@
         <w:rPr>
           <w:rStyle w:val="VerbatimChar"/>
         </w:rPr>
-        <w:t xml:space="preserve">## 2822     66             6657303          </w:t>
-      </w:r>
-      <w:r>
-        <w:rPr>
-          <w:rStyle w:val="VerbatimChar"/>
-        </w:rPr>
-        <w:t xml:space="preserve">        26 1656000</w:t>
+        <w:t>## 2822     66             6657303                  26 1656000</w:t>
       </w:r>
       <w:r>
         <w:br/>
@@ -4223,13 +3996,7 @@
         <w:rPr>
           <w:rStyle w:val="VerbatimChar"/>
         </w:rPr>
-        <w:t xml:space="preserve">## 3625              86          1    </w:t>
-      </w:r>
-      <w:r>
-        <w:rPr>
-          <w:rStyle w:val="VerbatimChar"/>
-        </w:rPr>
-        <w:t xml:space="preserve">     0         0                  0</w:t>
+        <w:t>## 3625              86          1         0         0                  0</w:t>
       </w:r>
       <w:r>
         <w:br/>
@@ -4265,13 +4032,7 @@
         <w:rPr>
           <w:rStyle w:val="VerbatimChar"/>
         </w:rPr>
-        <w:t>##</w:t>
-      </w:r>
-      <w:r>
-        <w:rPr>
-          <w:rStyle w:val="VerbatimChar"/>
-        </w:rPr>
-        <w:t xml:space="preserve"> 3625   Moderate               None  6.770076  5.994252           3</w:t>
+        <w:t>## 3625   Moderate               None  6.770076  5.994252           3</w:t>
       </w:r>
       <w:r>
         <w:br/>
@@ -4297,10 +4058,7 @@
         <w:pStyle w:val="FirstParagraph"/>
       </w:pPr>
       <w:r>
-        <w:t>These three observations were outliers because t</w:t>
-      </w:r>
-      <w:r>
-        <w:t>hey contained the three largest lifetime giving amounts. Only one of these is an alum, and the person who has given the most has no assets in this dataset.</w:t>
+        <w:t>These three observations were outliers because they contained the three largest lifetime giving amounts. Only one of these is an alum, and the person who has given the most has no assets in this dataset.</w:t>
       </w:r>
     </w:p>
     <w:p>
@@ -4308,13 +4066,7 @@
         <w:pStyle w:val="BodyText"/>
       </w:pPr>
       <w:r>
-        <w:t>Looking at the residual plots above, it seems like the variables AlumniCode, WSU.YEARS.OF.GIVING, an</w:t>
-      </w:r>
-      <w:r>
-        <w:t xml:space="preserve">d Number.of.relationships might predict the giving of most of the donors, they do not characterize the larger givers. Future research should look at other variables available in the donor database to see if they can be used to refine the model and predict </w:t>
-      </w:r>
-      <w:r>
-        <w:t>larger donations.</w:t>
+        <w:t>Looking at the residual plots above, it seems like the variables AlumniCode, WSU.YEARS.OF.GIVING, and Number.of.relationships might predict the giving of most of the donors, they do not characterize the larger givers. Future research should look at other variables available in the donor database to see if they can be used to refine the model and predict larger donations.</w:t>
       </w:r>
     </w:p>
     <w:p>
@@ -4338,8 +4090,6 @@
       <w:pPr>
         <w:pStyle w:val="Heading2"/>
       </w:pPr>
-      <w:bookmarkStart w:id="11" w:name="_GoBack"/>
-      <w:bookmarkEnd w:id="11"/>
       <w:r>
         <w:lastRenderedPageBreak/>
         <w:t>Recommendations for Future Analyses</w:t>
@@ -4349,10 +4099,28 @@
       <w:pPr>
         <w:pStyle w:val="Heading3"/>
       </w:pPr>
-      <w:bookmarkStart w:id="12" w:name="first-recommendtion"/>
+      <w:bookmarkStart w:id="11" w:name="first-recommendtion"/>
+      <w:bookmarkEnd w:id="11"/>
+      <w:r>
+        <w:t>First Recommendtion</w:t>
+      </w:r>
+    </w:p>
+    <w:p>
+      <w:pPr>
+        <w:pStyle w:val="FirstParagraph"/>
+      </w:pPr>
+      <w:r>
+        <w:t>Find a way to determine when an individual made their first gift and see if that predicts lifetime giving. Obviously, the longer someone has been giving, the higher their lifetime giving might be. But does age at first gift predict larger gifts? There are people in the larger donor database who have been giving for 50 years or more without becoming major donors, so years of giving does not tell the whole story.</w:t>
+      </w:r>
+    </w:p>
+    <w:p>
+      <w:pPr>
+        <w:pStyle w:val="Heading3"/>
+      </w:pPr>
+      <w:bookmarkStart w:id="12" w:name="second-recommendation"/>
       <w:bookmarkEnd w:id="12"/>
       <w:r>
-        <w:t>First Recommendtion</w:t>
+        <w:t>Second Recommendation</w:t>
       </w:r>
     </w:p>
     <w:p>
@@ -4360,20 +4128,17 @@
         <w:pStyle w:val="FirstParagraph"/>
       </w:pPr>
       <w:r>
-        <w:t>Find a way to determine when an individual made their first gift and see if that predicts lifetime giving. Obviously, the longer someone has been giving, the higher their lifetime gi</w:t>
-      </w:r>
-      <w:r>
-        <w:t>ving might be. But does age at first gift predict larger gifts? There are people in the larger donor database who have been giving for 50 years or more without becoming major donors, so years of giving does not tell the whole story.</w:t>
+        <w:t>Break the Number.of.relationship variable into separate variables for grandparents, spouses, children, and so on, to see if any type of family relation has any influence on lifetime giving.</w:t>
       </w:r>
     </w:p>
     <w:p>
       <w:pPr>
         <w:pStyle w:val="Heading3"/>
       </w:pPr>
-      <w:bookmarkStart w:id="13" w:name="second-recommendation"/>
+      <w:bookmarkStart w:id="13" w:name="third-recommendation"/>
       <w:bookmarkEnd w:id="13"/>
       <w:r>
-        <w:t>Second Recommendation</w:t>
+        <w:t>Third Recommendation</w:t>
       </w:r>
     </w:p>
     <w:p>
@@ -4381,20 +4146,17 @@
         <w:pStyle w:val="FirstParagraph"/>
       </w:pPr>
       <w:r>
-        <w:t>B</w:t>
-      </w:r>
-      <w:r>
-        <w:t>reak the Number.of.relationship variable into separate variables for grandparents, spouses, children, and so on, to see if any type of family relation has any influence on lifetime giving.</w:t>
+        <w:t>It would be interesting to examine how many years ago donors began giving. It would also be interesting to know their employer and major, if they are alumni. Are they Boeing executives who began giving once they became executives? Are these Microsoft employees who have begun donating as soon as they began their working careers?Is there a major or field of study more likely to result in a major gift? Does long term giving indicate a likelihood of including the school in their will? These are questions for future research.</w:t>
       </w:r>
     </w:p>
     <w:p>
       <w:pPr>
         <w:pStyle w:val="Heading3"/>
       </w:pPr>
-      <w:bookmarkStart w:id="14" w:name="third-recommendation"/>
+      <w:bookmarkStart w:id="14" w:name="fourth-recommendation"/>
       <w:bookmarkEnd w:id="14"/>
       <w:r>
-        <w:t>Third Recommendation</w:t>
+        <w:t>Fourth Recommendation</w:t>
       </w:r>
     </w:p>
     <w:p>
@@ -4402,23 +4164,17 @@
         <w:pStyle w:val="FirstParagraph"/>
       </w:pPr>
       <w:r>
-        <w:t>It would be interesting to examine how many years ago donors began giving. It would also be interesting to know their employer and major, if they are alumni. Are they Boeing executives who began giving once they became executives? Are these Microsoft emplo</w:t>
-      </w:r>
-      <w:r>
-        <w:t>yees who have begun donating as soon as they began their working careers?Is there a major or field of study more likely to result in a major gift? Does long term giving indicate a likelihood of including the school in their will? These are questions for fu</w:t>
-      </w:r>
-      <w:r>
-        <w:t>ture research.</w:t>
+        <w:t>The variables chosen for this project were relatively easy to collect from our donor database. Future analysis should explore other variables that might have more predictive ability but may be more difficult to collect and use. For instance, a Recency Score (how many years ago was the largest gift made?) and Largest Gift Score might be significant predictors.</w:t>
       </w:r>
     </w:p>
     <w:p>
       <w:pPr>
         <w:pStyle w:val="Heading3"/>
       </w:pPr>
-      <w:bookmarkStart w:id="15" w:name="fourth-recommendation"/>
+      <w:bookmarkStart w:id="15" w:name="fifth-recommendation"/>
       <w:bookmarkEnd w:id="15"/>
       <w:r>
-        <w:t>Fourth Recommendation</w:t>
+        <w:t>Fifth Recommendation</w:t>
       </w:r>
     </w:p>
     <w:p>
@@ -4426,20 +4182,33 @@
         <w:pStyle w:val="FirstParagraph"/>
       </w:pPr>
       <w:r>
-        <w:t xml:space="preserve">The variables chosen for this project were relatively easy to collect from our donor database. Future analysis should explore other variables that might have more predictive ability but may be more difficult to collect </w:t>
-      </w:r>
-      <w:r>
-        <w:t>and use. For instance, a Recency Score (how many years ago was the largest gift made?) and Largest Gift Score might be significant predictors.</w:t>
-      </w:r>
-    </w:p>
-    <w:p>
-      <w:pPr>
-        <w:pStyle w:val="Heading3"/>
-      </w:pPr>
-      <w:bookmarkStart w:id="16" w:name="fifth-recommendation"/>
+        <w:t>It would be very interesting to look at covariance and if any of these variable are working together to influence giving. There might be variables that turn out to be proxies for data points that are not represented in the donor database. Does living on Bainbridge Island stand as a proxy for income or investment assets?</w:t>
+      </w:r>
+    </w:p>
+    <w:p>
+      <w:pPr>
+        <w:rPr>
+          <w:rFonts w:asciiTheme="majorHAnsi" w:eastAsiaTheme="majorEastAsia" w:hAnsiTheme="majorHAnsi" w:cstheme="majorBidi"/>
+          <w:b/>
+          <w:bCs/>
+          <w:color w:val="4F81BD" w:themeColor="accent1"/>
+          <w:sz w:val="32"/>
+          <w:szCs w:val="32"/>
+        </w:rPr>
+      </w:pPr>
+      <w:bookmarkStart w:id="16" w:name="project-conclusions"/>
       <w:bookmarkEnd w:id="16"/>
       <w:r>
-        <w:t>Fifth Recommendation</w:t>
+        <w:br w:type="page"/>
+      </w:r>
+    </w:p>
+    <w:p>
+      <w:pPr>
+        <w:pStyle w:val="Heading2"/>
+      </w:pPr>
+      <w:r>
+        <w:lastRenderedPageBreak/>
+        <w:t>Project Conclusions</w:t>
       </w:r>
     </w:p>
     <w:p>
@@ -4447,64 +4216,38 @@
         <w:pStyle w:val="FirstParagraph"/>
       </w:pPr>
       <w:r>
-        <w:t xml:space="preserve">It would be very interesting to look at covariance and if any of these variable are working </w:t>
-      </w:r>
-      <w:r>
-        <w:t>together to influence giving. There might be variables that turn out to be proxies for data points that are not represented in the donor database. Does living on Bainbridge Island stand as a proxy for income or investment assets?</w:t>
-      </w:r>
-    </w:p>
-    <w:p>
-      <w:pPr>
-        <w:pStyle w:val="Heading2"/>
-      </w:pPr>
-      <w:bookmarkStart w:id="17" w:name="project-conclusions"/>
+        <w:t xml:space="preserve">There are many other kinds of </w:t>
+      </w:r>
+      <w:r>
+        <w:t>statistical</w:t>
+      </w:r>
+      <w:r>
+        <w:t xml:space="preserve"> tests that could be performed on this dataset, but the results would likely be the same. There are no variables that have a strong enough predictive relationship to lifetime giving to build a useful predictive model. The regression models show alumni status, years of giving, and number of relationships have a predictive significance on lifetime giving but the range of predicted values is very large. The addition of other variables, and the removal of non-significant ones, might improve the model.</w:t>
+      </w:r>
+    </w:p>
+    <w:p>
+      <w:pPr>
+        <w:pStyle w:val="BodyText"/>
+      </w:pPr>
+      <w:bookmarkStart w:id="17" w:name="_GoBack"/>
+      <w:r>
+        <w:t xml:space="preserve">The graphs of most of the variables in the TS dataset pointed to some correlation, or lack thereof, with lifetime giving. They helped sort out variables like Gender that would not contribute to the model. The first Asset scatter plot also shows that this dataset is very noisy. Removing those </w:t>
+      </w:r>
+      <w:r>
+        <w:t>observations</w:t>
+      </w:r>
+      <w:r>
+        <w:t xml:space="preserve"> that had no giving would clear up most of the noise.</w:t>
+      </w:r>
+    </w:p>
+    <w:p>
+      <w:pPr>
+        <w:pStyle w:val="BodyText"/>
+      </w:pPr>
+      <w:r>
+        <w:t>This study has been only a starting point in examining and understanding data that can be extracted from the donor database and exploring how it can be used to create a predictive model.</w:t>
+      </w:r>
       <w:bookmarkEnd w:id="17"/>
-      <w:r>
-        <w:t>Project Conclusions</w:t>
-      </w:r>
-    </w:p>
-    <w:p>
-      <w:pPr>
-        <w:pStyle w:val="FirstParagraph"/>
-      </w:pPr>
-      <w:r>
-        <w:t xml:space="preserve">There </w:t>
-      </w:r>
-      <w:r>
-        <w:t xml:space="preserve">are many other kinds of statitical tests that could be performed on this dataset, but the results would likely be the same. There are no variables that have a strong enough predictive relationship to lifetime giving to build a useful predictive model. The </w:t>
-      </w:r>
-      <w:r>
-        <w:t xml:space="preserve">regression models show alumni status, years of giving, and number of relationships have a predictive significance on lifetime giving but the range of predicted values is very large. The addition of other variables, and the removal of non-significant ones, </w:t>
-      </w:r>
-      <w:r>
-        <w:t>might improve the model.</w:t>
-      </w:r>
-    </w:p>
-    <w:p>
-      <w:pPr>
-        <w:pStyle w:val="BodyText"/>
-      </w:pPr>
-      <w:r>
-        <w:t xml:space="preserve">The graphs of most of the variables in the TS dataset pointed to some correlation, or lack thereof, with lifetime giving. They helped sort out variables like Gender that would not </w:t>
-      </w:r>
-      <w:r>
-        <w:lastRenderedPageBreak/>
-        <w:t>contribute to the model. The first Asset scatter pl</w:t>
-      </w:r>
-      <w:r>
-        <w:t>ot also shows that this dataset is very noisy. Removing those obervations that had no giving would clear up most of the noise.</w:t>
-      </w:r>
-    </w:p>
-    <w:p>
-      <w:pPr>
-        <w:pStyle w:val="BodyText"/>
-      </w:pPr>
-      <w:r>
-        <w:t>This study has been only a starting point in examining and understanding data that can be extracted from the donor database and e</w:t>
-      </w:r>
-      <w:r>
-        <w:t>xploring how it can be used to create a predictive model.</w:t>
-      </w:r>
     </w:p>
     <w:sectPr>
       <w:pgSz w:w="12240" w:h="15840"/>
@@ -4910,6 +4653,13 @@
     <w:lsdException w:name="Medium Shading 2"/>
     <w:lsdException w:name="Medium List 1"/>
     <w:lsdException w:name="Medium List 2"/>
+    <w:lsdException w:name="Medium Grid 1"/>
+    <w:lsdException w:name="Medium Grid 2"/>
+    <w:lsdException w:name="Medium Grid 3"/>
+    <w:lsdException w:name="Dark List"/>
+    <w:lsdException w:name="Colorful Shading"/>
+    <w:lsdException w:name="Colorful List"/>
+    <w:lsdException w:name="Colorful Grid"/>
     <w:lsdException w:name="Light Shading Accent 1"/>
     <w:lsdException w:name="Light List Accent 1"/>
     <w:lsdException w:name="Light Grid Accent 1"/>

</xml_diff>

<commit_message>
Revised one last time for spelling and completeness!!
Happy Thanksgiving!!!!!!!!!!!!!!!!!!
</commit_message>
<xml_diff>
--- a/Final Version of Data Exploration Project.docx
+++ b/Final Version of Data Exploration Project.docx
@@ -8,7 +8,13 @@
         <w:spacing w:before="0" w:after="0"/>
       </w:pPr>
       <w:r>
-        <w:t>DataScience Capstone Project</w:t>
+        <w:t>Data</w:t>
+      </w:r>
+      <w:r>
+        <w:t xml:space="preserve"> </w:t>
+      </w:r>
+      <w:r>
+        <w:t>Science Capstone Project</w:t>
       </w:r>
     </w:p>
     <w:p>
@@ -60,7 +66,15 @@
         <w:pStyle w:val="BodyText"/>
       </w:pPr>
       <w:r>
-        <w:t>The dataset for this study is comprised of randomly sampled from a large database of known and potential donors. The variables chosen for this study were those easy to extract from the donor database without too much manipulation and have been shown in other studies to have some relationship to lifetime giving.</w:t>
+        <w:t xml:space="preserve">The dataset for this study is comprised of </w:t>
+      </w:r>
+      <w:r>
+        <w:t>observations</w:t>
+      </w:r>
+      <w:bookmarkStart w:id="1" w:name="_GoBack"/>
+      <w:bookmarkEnd w:id="1"/>
+      <w:r>
+        <w:t xml:space="preserve"> sampled from a large database of known and potential donors. The variables chosen for this study were those easy to extract from the donor database without too much manipulation and have been shown in other studies to have some relationship to lifetime giving.</w:t>
       </w:r>
     </w:p>
     <w:p>
@@ -287,8 +301,8 @@
       <w:pPr>
         <w:pStyle w:val="Heading3"/>
       </w:pPr>
-      <w:bookmarkStart w:id="1" w:name="lifetime-giving"/>
-      <w:bookmarkEnd w:id="1"/>
+      <w:bookmarkStart w:id="2" w:name="lifetime-giving"/>
+      <w:bookmarkEnd w:id="2"/>
       <w:r>
         <w:lastRenderedPageBreak/>
         <w:t>Lifetime Giving</w:t>
@@ -299,7 +313,13 @@
         <w:pStyle w:val="FirstParagraph"/>
       </w:pPr>
       <w:r>
-        <w:t>Lifetime Giving will be used as the dependent variable in this study. The values represented by this variable range from $0 to over $9,000,000. This range makes creating a histogram to show the distribution unweildy.</w:t>
+        <w:t xml:space="preserve">Lifetime Giving will be used as the dependent variable in this study. The values represented by this variable range from $0 to over $9,000,000. This range makes creating a histogram to show the distribution </w:t>
+      </w:r>
+      <w:r>
+        <w:t>unwieldy</w:t>
+      </w:r>
+      <w:r>
+        <w:t>.</w:t>
       </w:r>
     </w:p>
     <w:p>
@@ -513,8 +533,8 @@
           <w:szCs w:val="28"/>
         </w:rPr>
       </w:pPr>
-      <w:bookmarkStart w:id="2" w:name="years-of-giving"/>
-      <w:bookmarkEnd w:id="2"/>
+      <w:bookmarkStart w:id="3" w:name="years-of-giving"/>
+      <w:bookmarkEnd w:id="3"/>
       <w:r>
         <w:br w:type="page"/>
       </w:r>
@@ -606,8 +626,8 @@
           <w:szCs w:val="28"/>
         </w:rPr>
       </w:pPr>
-      <w:bookmarkStart w:id="3" w:name="number-of-relationships"/>
-      <w:bookmarkEnd w:id="3"/>
+      <w:bookmarkStart w:id="4" w:name="number-of-relationships"/>
+      <w:bookmarkEnd w:id="4"/>
       <w:r>
         <w:br w:type="page"/>
       </w:r>
@@ -854,8 +874,8 @@
       <w:pPr>
         <w:pStyle w:val="Heading3"/>
       </w:pPr>
-      <w:bookmarkStart w:id="4" w:name="assets"/>
-      <w:bookmarkEnd w:id="4"/>
+      <w:bookmarkStart w:id="5" w:name="assets"/>
+      <w:bookmarkEnd w:id="5"/>
       <w:r>
         <w:t>Assets</w:t>
       </w:r>
@@ -1040,8 +1060,8 @@
           <w:szCs w:val="28"/>
         </w:rPr>
       </w:pPr>
-      <w:bookmarkStart w:id="5" w:name="velocity-and-lifetime-giving"/>
-      <w:bookmarkEnd w:id="5"/>
+      <w:bookmarkStart w:id="6" w:name="velocity-and-lifetime-giving"/>
+      <w:bookmarkEnd w:id="6"/>
       <w:r>
         <w:br w:type="page"/>
       </w:r>
@@ -1236,7 +1256,13 @@
         <w:t>h</w:t>
       </w:r>
       <w:r>
-        <w:t>ich one seems to have a higher correlation with lifetime giving using a Spearman's correlation since both varibles are skewed.</w:t>
+        <w:t xml:space="preserve">ich one seems to have a higher correlation with lifetime giving using a Spearman's correlation since both </w:t>
+      </w:r>
+      <w:r>
+        <w:t>variables</w:t>
+      </w:r>
+      <w:r>
+        <w:t xml:space="preserve"> are skewed.</w:t>
       </w:r>
     </w:p>
     <w:p>
@@ -1573,8 +1599,8 @@
           <w:szCs w:val="28"/>
         </w:rPr>
       </w:pPr>
-      <w:bookmarkStart w:id="6" w:name="gender"/>
-      <w:bookmarkEnd w:id="6"/>
+      <w:bookmarkStart w:id="7" w:name="gender"/>
+      <w:bookmarkEnd w:id="7"/>
       <w:r>
         <w:br w:type="page"/>
       </w:r>
@@ -1680,8 +1706,8 @@
           <w:szCs w:val="28"/>
         </w:rPr>
       </w:pPr>
-      <w:bookmarkStart w:id="7" w:name="types-of-donors-in-the-sample"/>
-      <w:bookmarkEnd w:id="7"/>
+      <w:bookmarkStart w:id="8" w:name="types-of-donors-in-the-sample"/>
+      <w:bookmarkEnd w:id="8"/>
       <w:r>
         <w:br w:type="page"/>
       </w:r>
@@ -2506,7 +2532,13 @@
         <w:pStyle w:val="FirstParagraph"/>
       </w:pPr>
       <w:r>
-        <w:t>Given the high p-value, the null hypotheses cannot rejected.</w:t>
+        <w:t xml:space="preserve">Given the high p-value, the null hypotheses cannot </w:t>
+      </w:r>
+      <w:r>
+        <w:t xml:space="preserve">be </w:t>
+      </w:r>
+      <w:r>
+        <w:t>rejected.</w:t>
       </w:r>
     </w:p>
     <w:p>
@@ -2534,8 +2566,8 @@
       <w:pPr>
         <w:pStyle w:val="Heading3"/>
       </w:pPr>
-      <w:bookmarkStart w:id="8" w:name="participation-in-a-sport-or-a-greek-chap"/>
-      <w:bookmarkEnd w:id="8"/>
+      <w:bookmarkStart w:id="9" w:name="participation-in-a-sport-or-a-greek-chap"/>
+      <w:bookmarkEnd w:id="9"/>
       <w:r>
         <w:lastRenderedPageBreak/>
         <w:t>Participation in a sport or a Greek chapter while a student</w:t>
@@ -2546,7 +2578,13 @@
         <w:pStyle w:val="FirstParagraph"/>
       </w:pPr>
       <w:r>
-        <w:t>This variable only applies to alumni since it refers to activities while a student. A new dataset, TS6, restricts the sample to alumni only. This score is computed by assigning one "point" for membership in a Greek chapter or sports club, then totalling the points.</w:t>
+        <w:t xml:space="preserve">This variable only applies to alumni since it refers to activities while a student. A new dataset, TS6, restricts the sample to alumni only. This score is computed by assigning one "point" for membership in a Greek chapter or sports club, then </w:t>
+      </w:r>
+      <w:r>
+        <w:t>totaling</w:t>
+      </w:r>
+      <w:r>
+        <w:t xml:space="preserve"> the points.</w:t>
       </w:r>
     </w:p>
     <w:p>
@@ -3207,7 +3245,13 @@
         <w:pStyle w:val="FirstParagraph"/>
       </w:pPr>
       <w:r>
-        <w:t>Given the high p-values, the null hypotheses cannot rejected. Both GreekCode and SportCode should not be expected to have a predictive influence on lifetime giving. But using both variables in the regression model is in agreement with literature discussing the effect on affinity on giving. People who participate in campus activities often seem to remain connected to the school and support it financially. The will be included, but are expected to show a lesser significance than other variables.</w:t>
+        <w:t>Given the high p-values, the null hypotheses cannot</w:t>
+      </w:r>
+      <w:r>
+        <w:t xml:space="preserve"> be</w:t>
+      </w:r>
+      <w:r>
+        <w:t xml:space="preserve"> rejected. Both GreekCode and SportCode should not be expected to have a predictive influence on lifetime giving. But using both variables in the regression model is in agreement with literature discussing the effect on affinity on giving. People who participate in campus activities often seem to remain connected to the school and support it financially. The will be included, but are expected to show a lesser significance than other variables.</w:t>
       </w:r>
     </w:p>
     <w:p>
@@ -3221,8 +3265,8 @@
           <w:szCs w:val="28"/>
         </w:rPr>
       </w:pPr>
-      <w:bookmarkStart w:id="9" w:name="regression-model"/>
-      <w:bookmarkEnd w:id="9"/>
+      <w:bookmarkStart w:id="10" w:name="regression-model"/>
+      <w:bookmarkEnd w:id="10"/>
       <w:r>
         <w:br w:type="page"/>
       </w:r>
@@ -4080,8 +4124,8 @@
           <w:szCs w:val="32"/>
         </w:rPr>
       </w:pPr>
-      <w:bookmarkStart w:id="10" w:name="recommendations-for-future-analyses"/>
-      <w:bookmarkEnd w:id="10"/>
+      <w:bookmarkStart w:id="11" w:name="recommendations-for-future-analyses"/>
+      <w:bookmarkEnd w:id="11"/>
       <w:r>
         <w:br w:type="page"/>
       </w:r>
@@ -4099,10 +4143,13 @@
       <w:pPr>
         <w:pStyle w:val="Heading3"/>
       </w:pPr>
-      <w:bookmarkStart w:id="11" w:name="first-recommendtion"/>
-      <w:bookmarkEnd w:id="11"/>
-      <w:r>
-        <w:t>First Recommendtion</w:t>
+      <w:bookmarkStart w:id="12" w:name="first-recommendtion"/>
+      <w:bookmarkEnd w:id="12"/>
+      <w:r>
+        <w:t xml:space="preserve">First </w:t>
+      </w:r>
+      <w:r>
+        <w:t>Recommendation</w:t>
       </w:r>
     </w:p>
     <w:p>
@@ -4117,8 +4164,8 @@
       <w:pPr>
         <w:pStyle w:val="Heading3"/>
       </w:pPr>
-      <w:bookmarkStart w:id="12" w:name="second-recommendation"/>
-      <w:bookmarkEnd w:id="12"/>
+      <w:bookmarkStart w:id="13" w:name="second-recommendation"/>
+      <w:bookmarkEnd w:id="13"/>
       <w:r>
         <w:t>Second Recommendation</w:t>
       </w:r>
@@ -4135,8 +4182,8 @@
       <w:pPr>
         <w:pStyle w:val="Heading3"/>
       </w:pPr>
-      <w:bookmarkStart w:id="13" w:name="third-recommendation"/>
-      <w:bookmarkEnd w:id="13"/>
+      <w:bookmarkStart w:id="14" w:name="third-recommendation"/>
+      <w:bookmarkEnd w:id="14"/>
       <w:r>
         <w:t>Third Recommendation</w:t>
       </w:r>
@@ -4146,15 +4193,21 @@
         <w:pStyle w:val="FirstParagraph"/>
       </w:pPr>
       <w:r>
-        <w:t>It would be interesting to examine how many years ago donors began giving. It would also be interesting to know their employer and major, if they are alumni. Are they Boeing executives who began giving once they became executives? Are these Microsoft employees who have begun donating as soon as they began their working careers?Is there a major or field of study more likely to result in a major gift? Does long term giving indicate a likelihood of including the school in their will? These are questions for future research.</w:t>
+        <w:t>It would be interesting to examine how many years ago donors began giving. It would also be interesting to know their employer and major, if they are alumni. Are they Boeing executives who began giving once they became executives? Are these Microsoft employees who have begun donating as soon as they began their working careers?</w:t>
+      </w:r>
+      <w:r>
+        <w:t xml:space="preserve"> </w:t>
+      </w:r>
+      <w:r>
+        <w:t>Is there a major or field of study more likely to result in a major gift? Does long term giving indicate a likelihood of including the school in their will? These are questions for future research.</w:t>
       </w:r>
     </w:p>
     <w:p>
       <w:pPr>
         <w:pStyle w:val="Heading3"/>
       </w:pPr>
-      <w:bookmarkStart w:id="14" w:name="fourth-recommendation"/>
-      <w:bookmarkEnd w:id="14"/>
+      <w:bookmarkStart w:id="15" w:name="fourth-recommendation"/>
+      <w:bookmarkEnd w:id="15"/>
       <w:r>
         <w:t>Fourth Recommendation</w:t>
       </w:r>
@@ -4171,8 +4224,8 @@
       <w:pPr>
         <w:pStyle w:val="Heading3"/>
       </w:pPr>
-      <w:bookmarkStart w:id="15" w:name="fifth-recommendation"/>
-      <w:bookmarkEnd w:id="15"/>
+      <w:bookmarkStart w:id="16" w:name="fifth-recommendation"/>
+      <w:bookmarkEnd w:id="16"/>
       <w:r>
         <w:t>Fifth Recommendation</w:t>
       </w:r>
@@ -4196,8 +4249,8 @@
           <w:szCs w:val="32"/>
         </w:rPr>
       </w:pPr>
-      <w:bookmarkStart w:id="16" w:name="project-conclusions"/>
-      <w:bookmarkEnd w:id="16"/>
+      <w:bookmarkStart w:id="17" w:name="project-conclusions"/>
+      <w:bookmarkEnd w:id="17"/>
       <w:r>
         <w:br w:type="page"/>
       </w:r>
@@ -4229,7 +4282,6 @@
       <w:pPr>
         <w:pStyle w:val="BodyText"/>
       </w:pPr>
-      <w:bookmarkStart w:id="17" w:name="_GoBack"/>
       <w:r>
         <w:t xml:space="preserve">The graphs of most of the variables in the TS dataset pointed to some correlation, or lack thereof, with lifetime giving. They helped sort out variables like Gender that would not contribute to the model. The first Asset scatter plot also shows that this dataset is very noisy. Removing those </w:t>
       </w:r>
@@ -4247,7 +4299,6 @@
       <w:r>
         <w:t>This study has been only a starting point in examining and understanding data that can be extracted from the donor database and exploring how it can be used to create a predictive model.</w:t>
       </w:r>
-      <w:bookmarkEnd w:id="17"/>
     </w:p>
     <w:sectPr>
       <w:pgSz w:w="12240" w:h="15840"/>

</xml_diff>